<commit_message>
migrate database + seeder
</commit_message>
<xml_diff>
--- a/documents/Tài liệu phân tích đối tượng và thiết kế.docx
+++ b/documents/Tài liệu phân tích đối tượng và thiết kế.docx
@@ -17,10 +17,6 @@
     <w:p>
       <w:pPr>
         <w:pStyle w:val="ListParagraph"/>
-        <w:numPr>
-          <w:ilvl w:val="1"/>
-          <w:numId w:val="9"/>
-        </w:numPr>
       </w:pPr>
       <w:r>
         <w:t>Quản trị viên</w:t>
@@ -29,10 +25,30 @@
     <w:p>
       <w:pPr>
         <w:pStyle w:val="ListParagraph"/>
-        <w:numPr>
-          <w:ilvl w:val="1"/>
-          <w:numId w:val="9"/>
-        </w:numPr>
+      </w:pPr>
+      <w:r>
+        <w:t>CEO</w:t>
+      </w:r>
+    </w:p>
+    <w:p>
+      <w:pPr>
+        <w:pStyle w:val="ListParagraph"/>
+      </w:pPr>
+      <w:r>
+        <w:t>Kế toán</w:t>
+      </w:r>
+    </w:p>
+    <w:p>
+      <w:pPr>
+        <w:pStyle w:val="ListParagraph"/>
+      </w:pPr>
+      <w:r>
+        <w:t>Quản lý phòng ban</w:t>
+      </w:r>
+    </w:p>
+    <w:p>
+      <w:pPr>
+        <w:pStyle w:val="ListParagraph"/>
       </w:pPr>
       <w:r>
         <w:t>Nhân viên</w:t>
@@ -53,13 +69,9 @@
     <w:p>
       <w:pPr>
         <w:pStyle w:val="ListParagraph"/>
-        <w:numPr>
-          <w:ilvl w:val="1"/>
-          <w:numId w:val="9"/>
-        </w:numPr>
       </w:pPr>
       <w:r>
-        <w:t>Quản trị viên</w:t>
+        <w:t>Quản lý phòng ban</w:t>
       </w:r>
     </w:p>
     <w:p>
@@ -95,7 +107,13 @@
         </w:numPr>
       </w:pPr>
       <w:r>
-        <w:t>Thêm nhân viên</w:t>
+        <w:t>Quản lý nhân viên</w:t>
+      </w:r>
+      <w:r>
+        <w:t xml:space="preserve"> </w:t>
+      </w:r>
+      <w:r>
+        <w:t>của phòng ban</w:t>
       </w:r>
     </w:p>
     <w:p>
@@ -107,7 +125,13 @@
         </w:numPr>
       </w:pPr>
       <w:r>
-        <w:t>Quản lý nhân viên</w:t>
+        <w:t>Quản lý điểm danh</w:t>
+      </w:r>
+      <w:r>
+        <w:t xml:space="preserve"> </w:t>
+      </w:r>
+      <w:r>
+        <w:t>của phòng ban</w:t>
       </w:r>
     </w:p>
     <w:p>
@@ -119,28 +143,15 @@
         </w:numPr>
       </w:pPr>
       <w:r>
-        <w:t>Quản lý điểm danh</w:t>
+        <w:t>Quản lý lương</w:t>
+      </w:r>
+      <w:r>
+        <w:t xml:space="preserve"> của phòng ban</w:t>
       </w:r>
     </w:p>
     <w:p>
       <w:pPr>
         <w:pStyle w:val="ListParagraph"/>
-        <w:numPr>
-          <w:ilvl w:val="2"/>
-          <w:numId w:val="9"/>
-        </w:numPr>
-      </w:pPr>
-      <w:r>
-        <w:t>Quản lý lương</w:t>
-      </w:r>
-    </w:p>
-    <w:p>
-      <w:pPr>
-        <w:pStyle w:val="ListParagraph"/>
-        <w:numPr>
-          <w:ilvl w:val="1"/>
-          <w:numId w:val="9"/>
-        </w:numPr>
       </w:pPr>
       <w:r>
         <w:t>Nhân viên</w:t>
@@ -274,8 +285,8 @@
         <w:tblLook w:val="04A0" w:firstRow="1" w:lastRow="0" w:firstColumn="1" w:lastColumn="0" w:noHBand="0" w:noVBand="1"/>
       </w:tblPr>
       <w:tblGrid>
-        <w:gridCol w:w="2252"/>
-        <w:gridCol w:w="6733"/>
+        <w:gridCol w:w="2251"/>
+        <w:gridCol w:w="6734"/>
       </w:tblGrid>
       <w:tr>
         <w:tc>
@@ -297,9 +308,6 @@
               <w:t>Quản trị viên</w:t>
             </w:r>
             <w:r>
-              <w:rPr>
-                <w:lang w:val="en-US"/>
-              </w:rPr>
               <w:t>,</w:t>
             </w:r>
             <w:r>
@@ -2613,7 +2621,7 @@
   <w:abstractNum w:abstractNumId="0" w15:restartNumberingAfterBreak="0">
     <w:nsid w:val="019F6357"/>
     <w:multiLevelType w:val="multilevel"/>
-    <w:tmpl w:val="8536CFBE"/>
+    <w:tmpl w:val="59D48112"/>
     <w:lvl w:ilvl="0">
       <w:start w:val="1"/>
       <w:numFmt w:val="decimal"/>
@@ -2629,6 +2637,7 @@
     <w:lvl w:ilvl="1">
       <w:start w:val="1"/>
       <w:numFmt w:val="lowerLetter"/>
+      <w:pStyle w:val="ListParagraph"/>
       <w:lvlText w:val="%2."/>
       <w:lvlJc w:val="left"/>
       <w:pPr>
@@ -4732,7 +4741,6 @@
     <w:lvl w:ilvl="0" w:tplc="69DC9A90">
       <w:start w:val="1"/>
       <w:numFmt w:val="bullet"/>
-      <w:pStyle w:val="ListParagraph"/>
       <w:lvlText w:val=""/>
       <w:lvlJc w:val="left"/>
       <w:pPr>
@@ -6253,10 +6261,11 @@
     <w:autoRedefine/>
     <w:uiPriority w:val="34"/>
     <w:qFormat/>
-    <w:rsid w:val="00714AA8"/>
+    <w:rsid w:val="00E54E29"/>
     <w:pPr>
       <w:numPr>
-        <w:numId w:val="25"/>
+        <w:ilvl w:val="1"/>
+        <w:numId w:val="9"/>
       </w:numPr>
     </w:pPr>
   </w:style>

</xml_diff>

<commit_message>
Update: giao diện popup, config lại các tính năng CRUD
</commit_message>
<xml_diff>
--- a/documents/Tài liệu phân tích đối tượng và thiết kế.docx
+++ b/documents/Tài liệu phân tích đối tượng và thiết kế.docx
@@ -1,7 +1,16 @@
 
 <file path=word/document.xml><?xml version="1.0" encoding="utf-8"?>
-<w:document xmlns:wpc="http://schemas.microsoft.com/office/word/2010/wordprocessingCanvas" xmlns:cx="http://schemas.microsoft.com/office/drawing/2014/chartex" xmlns:cx1="http://schemas.microsoft.com/office/drawing/2015/9/8/chartex" xmlns:cx2="http://schemas.microsoft.com/office/drawing/2015/10/21/chartex" xmlns:cx3="http://schemas.microsoft.com/office/drawing/2016/5/9/chartex" xmlns:cx4="http://schemas.microsoft.com/office/drawing/2016/5/10/chartex" xmlns:cx5="http://schemas.microsoft.com/office/drawing/2016/5/11/chartex" xmlns:cx6="http://schemas.microsoft.com/office/drawing/2016/5/12/chartex" xmlns:cx7="http://schemas.microsoft.com/office/drawing/2016/5/13/chartex" xmlns:cx8="http://schemas.microsoft.com/office/drawing/2016/5/14/chartex" xmlns:mc="http://schemas.openxmlformats.org/markup-compatibility/2006" xmlns:aink="http://schemas.microsoft.com/office/drawing/2016/ink" xmlns:am3d="http://schemas.microsoft.com/office/drawing/2017/model3d" xmlns:o="urn:schemas-microsoft-com:office:office" xmlns:r="http://schemas.openxmlformats.org/officeDocument/2006/relationships" xmlns:m="http://schemas.openxmlformats.org/officeDocument/2006/math" xmlns:v="urn:schemas-microsoft-com:vml" xmlns:wp14="http://schemas.microsoft.com/office/word/2010/wordprocessingDrawing" xmlns:wp="http://schemas.openxmlformats.org/drawingml/2006/wordprocessingDrawing" xmlns:w10="urn:schemas-microsoft-com:office:word" xmlns:w="http://schemas.openxmlformats.org/wordprocessingml/2006/main" xmlns:w14="http://schemas.microsoft.com/office/word/2010/wordml" xmlns:w15="http://schemas.microsoft.com/office/word/2012/wordml" xmlns:w16cex="http://schemas.microsoft.com/office/word/2018/wordml/cex" xmlns:w16cid="http://schemas.microsoft.com/office/word/2016/wordml/cid" xmlns:w16="http://schemas.microsoft.com/office/word/2018/wordml" xmlns:w16sdtdh="http://schemas.microsoft.com/office/word/2020/wordml/sdtdatahash" xmlns:w16se="http://schemas.microsoft.com/office/word/2015/wordml/symex" xmlns:wpg="http://schemas.microsoft.com/office/word/2010/wordprocessingGroup" xmlns:wpi="http://schemas.microsoft.com/office/word/2010/wordprocessingInk" xmlns:wne="http://schemas.microsoft.com/office/word/2006/wordml" xmlns:wps="http://schemas.microsoft.com/office/word/2010/wordprocessingShape" mc:Ignorable="w14 w15 w16se w16cid w16 w16cex w16sdtdh wp14">
+<w:document xmlns:wpc="http://schemas.microsoft.com/office/word/2010/wordprocessingCanvas" xmlns:cx="http://schemas.microsoft.com/office/drawing/2014/chartex" xmlns:cx1="http://schemas.microsoft.com/office/drawing/2015/9/8/chartex" xmlns:cx2="http://schemas.microsoft.com/office/drawing/2015/10/21/chartex" xmlns:cx3="http://schemas.microsoft.com/office/drawing/2016/5/9/chartex" xmlns:cx4="http://schemas.microsoft.com/office/drawing/2016/5/10/chartex" xmlns:cx5="http://schemas.microsoft.com/office/drawing/2016/5/11/chartex" xmlns:cx6="http://schemas.microsoft.com/office/drawing/2016/5/12/chartex" xmlns:cx7="http://schemas.microsoft.com/office/drawing/2016/5/13/chartex" xmlns:cx8="http://schemas.microsoft.com/office/drawing/2016/5/14/chartex" xmlns:mc="http://schemas.openxmlformats.org/markup-compatibility/2006" xmlns:aink="http://schemas.microsoft.com/office/drawing/2016/ink" xmlns:am3d="http://schemas.microsoft.com/office/drawing/2017/model3d" xmlns:o="urn:schemas-microsoft-com:office:office" xmlns:oel="http://schemas.microsoft.com/office/2019/extlst" xmlns:r="http://schemas.openxmlformats.org/officeDocument/2006/relationships" xmlns:m="http://schemas.openxmlformats.org/officeDocument/2006/math" xmlns:v="urn:schemas-microsoft-com:vml" xmlns:wp14="http://schemas.microsoft.com/office/word/2010/wordprocessingDrawing" xmlns:wp="http://schemas.openxmlformats.org/drawingml/2006/wordprocessingDrawing" xmlns:w10="urn:schemas-microsoft-com:office:word" xmlns:w="http://schemas.openxmlformats.org/wordprocessingml/2006/main" xmlns:w14="http://schemas.microsoft.com/office/word/2010/wordml" xmlns:w15="http://schemas.microsoft.com/office/word/2012/wordml" xmlns:w16cex="http://schemas.microsoft.com/office/word/2018/wordml/cex" xmlns:w16cid="http://schemas.microsoft.com/office/word/2016/wordml/cid" xmlns:w16="http://schemas.microsoft.com/office/word/2018/wordml" xmlns:w16sdtdh="http://schemas.microsoft.com/office/word/2020/wordml/sdtdatahash" xmlns:w16se="http://schemas.microsoft.com/office/word/2015/wordml/symex" xmlns:wpg="http://schemas.microsoft.com/office/word/2010/wordprocessingGroup" xmlns:wpi="http://schemas.microsoft.com/office/word/2010/wordprocessingInk" xmlns:wne="http://schemas.microsoft.com/office/word/2006/wordml" xmlns:wps="http://schemas.microsoft.com/office/word/2010/wordprocessingShape" mc:Ignorable="w14 w15 w16se w16cid w16 w16cex w16sdtdh wp14">
   <w:body>
+    <w:p>
+      <w:pPr>
+        <w:pStyle w:val="Title"/>
+      </w:pPr>
+      <w:r>
+        <w:t>Tài liệu đồ án web quản lý lương nhân viên</w:t>
+      </w:r>
+    </w:p>
+    <w:p/>
     <w:p>
       <w:pPr>
         <w:pStyle w:val="ListParagraph"/>
@@ -339,6 +348,7 @@
         </w:numPr>
       </w:pPr>
       <w:r>
+        <w:lastRenderedPageBreak/>
         <w:t>Đăng nhập</w:t>
       </w:r>
     </w:p>
@@ -363,7 +373,6 @@
         </w:numPr>
       </w:pPr>
       <w:r>
-        <w:lastRenderedPageBreak/>
         <w:t>Điểm danh</w:t>
       </w:r>
     </w:p>
@@ -2908,11 +2917,11 @@
 </file>
 
 <file path=word/numbering.xml><?xml version="1.0" encoding="utf-8"?>
-<w:numbering xmlns:wpc="http://schemas.microsoft.com/office/word/2010/wordprocessingCanvas" xmlns:cx="http://schemas.microsoft.com/office/drawing/2014/chartex" xmlns:cx1="http://schemas.microsoft.com/office/drawing/2015/9/8/chartex" xmlns:cx2="http://schemas.microsoft.com/office/drawing/2015/10/21/chartex" xmlns:cx3="http://schemas.microsoft.com/office/drawing/2016/5/9/chartex" xmlns:cx4="http://schemas.microsoft.com/office/drawing/2016/5/10/chartex" xmlns:cx5="http://schemas.microsoft.com/office/drawing/2016/5/11/chartex" xmlns:cx6="http://schemas.microsoft.com/office/drawing/2016/5/12/chartex" xmlns:cx7="http://schemas.microsoft.com/office/drawing/2016/5/13/chartex" xmlns:cx8="http://schemas.microsoft.com/office/drawing/2016/5/14/chartex" xmlns:mc="http://schemas.openxmlformats.org/markup-compatibility/2006" xmlns:aink="http://schemas.microsoft.com/office/drawing/2016/ink" xmlns:am3d="http://schemas.microsoft.com/office/drawing/2017/model3d" xmlns:o="urn:schemas-microsoft-com:office:office" xmlns:r="http://schemas.openxmlformats.org/officeDocument/2006/relationships" xmlns:m="http://schemas.openxmlformats.org/officeDocument/2006/math" xmlns:v="urn:schemas-microsoft-com:vml" xmlns:wp14="http://schemas.microsoft.com/office/word/2010/wordprocessingDrawing" xmlns:wp="http://schemas.openxmlformats.org/drawingml/2006/wordprocessingDrawing" xmlns:w10="urn:schemas-microsoft-com:office:word" xmlns:w="http://schemas.openxmlformats.org/wordprocessingml/2006/main" xmlns:w14="http://schemas.microsoft.com/office/word/2010/wordml" xmlns:w15="http://schemas.microsoft.com/office/word/2012/wordml" xmlns:w16cex="http://schemas.microsoft.com/office/word/2018/wordml/cex" xmlns:w16cid="http://schemas.microsoft.com/office/word/2016/wordml/cid" xmlns:w16="http://schemas.microsoft.com/office/word/2018/wordml" xmlns:w16sdtdh="http://schemas.microsoft.com/office/word/2020/wordml/sdtdatahash" xmlns:w16se="http://schemas.microsoft.com/office/word/2015/wordml/symex" xmlns:wpg="http://schemas.microsoft.com/office/word/2010/wordprocessingGroup" xmlns:wpi="http://schemas.microsoft.com/office/word/2010/wordprocessingInk" xmlns:wne="http://schemas.microsoft.com/office/word/2006/wordml" xmlns:wps="http://schemas.microsoft.com/office/word/2010/wordprocessingShape" mc:Ignorable="w14 w15 w16se w16cid w16 w16cex w16sdtdh wp14">
+<w:numbering xmlns:wpc="http://schemas.microsoft.com/office/word/2010/wordprocessingCanvas" xmlns:cx="http://schemas.microsoft.com/office/drawing/2014/chartex" xmlns:cx1="http://schemas.microsoft.com/office/drawing/2015/9/8/chartex" xmlns:cx2="http://schemas.microsoft.com/office/drawing/2015/10/21/chartex" xmlns:cx3="http://schemas.microsoft.com/office/drawing/2016/5/9/chartex" xmlns:cx4="http://schemas.microsoft.com/office/drawing/2016/5/10/chartex" xmlns:cx5="http://schemas.microsoft.com/office/drawing/2016/5/11/chartex" xmlns:cx6="http://schemas.microsoft.com/office/drawing/2016/5/12/chartex" xmlns:cx7="http://schemas.microsoft.com/office/drawing/2016/5/13/chartex" xmlns:cx8="http://schemas.microsoft.com/office/drawing/2016/5/14/chartex" xmlns:mc="http://schemas.openxmlformats.org/markup-compatibility/2006" xmlns:aink="http://schemas.microsoft.com/office/drawing/2016/ink" xmlns:am3d="http://schemas.microsoft.com/office/drawing/2017/model3d" xmlns:o="urn:schemas-microsoft-com:office:office" xmlns:oel="http://schemas.microsoft.com/office/2019/extlst" xmlns:r="http://schemas.openxmlformats.org/officeDocument/2006/relationships" xmlns:m="http://schemas.openxmlformats.org/officeDocument/2006/math" xmlns:v="urn:schemas-microsoft-com:vml" xmlns:wp14="http://schemas.microsoft.com/office/word/2010/wordprocessingDrawing" xmlns:wp="http://schemas.openxmlformats.org/drawingml/2006/wordprocessingDrawing" xmlns:w10="urn:schemas-microsoft-com:office:word" xmlns:w="http://schemas.openxmlformats.org/wordprocessingml/2006/main" xmlns:w14="http://schemas.microsoft.com/office/word/2010/wordml" xmlns:w15="http://schemas.microsoft.com/office/word/2012/wordml" xmlns:w16cex="http://schemas.microsoft.com/office/word/2018/wordml/cex" xmlns:w16cid="http://schemas.microsoft.com/office/word/2016/wordml/cid" xmlns:w16="http://schemas.microsoft.com/office/word/2018/wordml" xmlns:w16sdtdh="http://schemas.microsoft.com/office/word/2020/wordml/sdtdatahash" xmlns:w16se="http://schemas.microsoft.com/office/word/2015/wordml/symex" xmlns:wpg="http://schemas.microsoft.com/office/word/2010/wordprocessingGroup" xmlns:wpi="http://schemas.microsoft.com/office/word/2010/wordprocessingInk" xmlns:wne="http://schemas.microsoft.com/office/word/2006/wordml" xmlns:wps="http://schemas.microsoft.com/office/word/2010/wordprocessingShape" mc:Ignorable="w14 w15 w16se w16cid w16 w16cex w16sdtdh wp14">
   <w:abstractNum w:abstractNumId="0" w15:restartNumberingAfterBreak="0">
     <w:nsid w:val="019F6357"/>
     <w:multiLevelType w:val="multilevel"/>
-    <w:tmpl w:val="59D48112"/>
+    <w:tmpl w:val="C92C411E"/>
     <w:lvl w:ilvl="0">
       <w:start w:val="1"/>
       <w:numFmt w:val="decimal"/>
@@ -2922,7 +2931,7 @@
         <w:ind w:left="360" w:hanging="360"/>
       </w:pPr>
       <w:rPr>
-        <w:rFonts w:hint="default"/>
+        <w:rFonts w:ascii="Times New Roman" w:eastAsiaTheme="minorEastAsia" w:hAnsi="Times New Roman" w:cstheme="minorBidi"/>
       </w:rPr>
     </w:lvl>
     <w:lvl w:ilvl="1">
@@ -5396,88 +5405,88 @@
       </w:rPr>
     </w:lvl>
   </w:abstractNum>
-  <w:num w:numId="1">
+  <w:num w:numId="1" w16cid:durableId="1275862694">
     <w:abstractNumId w:val="23"/>
   </w:num>
-  <w:num w:numId="2">
+  <w:num w:numId="2" w16cid:durableId="632444845">
     <w:abstractNumId w:val="23"/>
   </w:num>
-  <w:num w:numId="3">
+  <w:num w:numId="3" w16cid:durableId="748428507">
     <w:abstractNumId w:val="23"/>
   </w:num>
-  <w:num w:numId="4">
+  <w:num w:numId="4" w16cid:durableId="1421411617">
     <w:abstractNumId w:val="9"/>
   </w:num>
-  <w:num w:numId="5">
+  <w:num w:numId="5" w16cid:durableId="581060383">
     <w:abstractNumId w:val="22"/>
   </w:num>
-  <w:num w:numId="6">
+  <w:num w:numId="6" w16cid:durableId="2050958173">
     <w:abstractNumId w:val="19"/>
   </w:num>
-  <w:num w:numId="7">
+  <w:num w:numId="7" w16cid:durableId="134766090">
     <w:abstractNumId w:val="3"/>
   </w:num>
-  <w:num w:numId="8">
+  <w:num w:numId="8" w16cid:durableId="165020810">
     <w:abstractNumId w:val="3"/>
   </w:num>
-  <w:num w:numId="9">
+  <w:num w:numId="9" w16cid:durableId="551381013">
     <w:abstractNumId w:val="0"/>
   </w:num>
-  <w:num w:numId="10">
+  <w:num w:numId="10" w16cid:durableId="1993173090">
     <w:abstractNumId w:val="15"/>
   </w:num>
-  <w:num w:numId="11">
+  <w:num w:numId="11" w16cid:durableId="597295458">
     <w:abstractNumId w:val="12"/>
   </w:num>
-  <w:num w:numId="12">
+  <w:num w:numId="12" w16cid:durableId="163513162">
     <w:abstractNumId w:val="2"/>
   </w:num>
-  <w:num w:numId="13">
+  <w:num w:numId="13" w16cid:durableId="1099838580">
     <w:abstractNumId w:val="13"/>
   </w:num>
-  <w:num w:numId="14">
+  <w:num w:numId="14" w16cid:durableId="1837767539">
     <w:abstractNumId w:val="8"/>
   </w:num>
-  <w:num w:numId="15">
+  <w:num w:numId="15" w16cid:durableId="1240939265">
     <w:abstractNumId w:val="14"/>
   </w:num>
-  <w:num w:numId="16">
+  <w:num w:numId="16" w16cid:durableId="474950568">
     <w:abstractNumId w:val="11"/>
   </w:num>
-  <w:num w:numId="17">
+  <w:num w:numId="17" w16cid:durableId="1987977945">
     <w:abstractNumId w:val="5"/>
   </w:num>
-  <w:num w:numId="18">
+  <w:num w:numId="18" w16cid:durableId="1845823051">
     <w:abstractNumId w:val="10"/>
   </w:num>
-  <w:num w:numId="19">
+  <w:num w:numId="19" w16cid:durableId="845022263">
     <w:abstractNumId w:val="4"/>
   </w:num>
-  <w:num w:numId="20">
+  <w:num w:numId="20" w16cid:durableId="817692745">
     <w:abstractNumId w:val="7"/>
   </w:num>
-  <w:num w:numId="21">
+  <w:num w:numId="21" w16cid:durableId="1902907515">
     <w:abstractNumId w:val="6"/>
   </w:num>
-  <w:num w:numId="22">
+  <w:num w:numId="22" w16cid:durableId="841548753">
     <w:abstractNumId w:val="18"/>
   </w:num>
-  <w:num w:numId="23">
+  <w:num w:numId="23" w16cid:durableId="856845896">
     <w:abstractNumId w:val="20"/>
   </w:num>
-  <w:num w:numId="24">
+  <w:num w:numId="24" w16cid:durableId="1091313168">
     <w:abstractNumId w:val="1"/>
   </w:num>
-  <w:num w:numId="25">
+  <w:num w:numId="25" w16cid:durableId="246236333">
     <w:abstractNumId w:val="21"/>
   </w:num>
-  <w:num w:numId="26">
+  <w:num w:numId="26" w16cid:durableId="696001763">
     <w:abstractNumId w:val="16"/>
   </w:num>
-  <w:num w:numId="27">
+  <w:num w:numId="27" w16cid:durableId="811749101">
     <w:abstractNumId w:val="17"/>
   </w:num>
-  <w:num w:numId="28">
+  <w:num w:numId="28" w16cid:durableId="770469729">
     <w:abstractNumId w:val="0"/>
     <w:lvlOverride w:ilvl="0">
       <w:startOverride w:val="1"/>
@@ -6529,15 +6538,17 @@
     <w:autoRedefine/>
     <w:uiPriority w:val="10"/>
     <w:qFormat/>
-    <w:rsid w:val="007E14B5"/>
+    <w:rsid w:val="00265F90"/>
     <w:pPr>
       <w:contextualSpacing/>
+      <w:jc w:val="center"/>
     </w:pPr>
     <w:rPr>
       <w:rFonts w:eastAsiaTheme="majorEastAsia" w:cstheme="majorBidi"/>
       <w:spacing w:val="-10"/>
       <w:kern w:val="28"/>
-      <w:szCs w:val="56"/>
+      <w:sz w:val="52"/>
+      <w:szCs w:val="52"/>
     </w:rPr>
   </w:style>
   <w:style w:type="character" w:customStyle="1" w:styleId="TitleChar">
@@ -6545,13 +6556,13 @@
     <w:basedOn w:val="DefaultParagraphFont"/>
     <w:link w:val="Title"/>
     <w:uiPriority w:val="10"/>
-    <w:rsid w:val="007E14B5"/>
+    <w:rsid w:val="00265F90"/>
     <w:rPr>
-      <w:rFonts w:ascii="Times New Roman" w:eastAsiaTheme="majorEastAsia" w:hAnsi="Times New Roman" w:cstheme="majorBidi"/>
+      <w:rFonts w:eastAsiaTheme="majorEastAsia" w:cstheme="majorBidi"/>
       <w:spacing w:val="-10"/>
       <w:kern w:val="28"/>
-      <w:sz w:val="26"/>
-      <w:szCs w:val="56"/>
+      <w:sz w:val="52"/>
+      <w:szCs w:val="52"/>
       <w:lang w:val="vi-VN" w:eastAsia="zh-TW"/>
     </w:rPr>
   </w:style>

</xml_diff>

<commit_message>
update: readme và cấu hình lại bố cục giao diện bên Ceo
</commit_message>
<xml_diff>
--- a/documents/Tài liệu phân tích đối tượng và thiết kế.docx
+++ b/documents/Tài liệu phân tích đối tượng và thiết kế.docx
@@ -28,12 +28,52 @@
         <w:pStyle w:val="ListParagraph"/>
       </w:pPr>
       <w:r>
-        <w:t>Quản trị viên</w:t>
+        <w:t>CEO</w:t>
       </w:r>
     </w:p>
     <w:p>
       <w:pPr>
         <w:pStyle w:val="ListParagraph"/>
+      </w:pPr>
+      <w:r>
+        <w:t>Kế toán</w:t>
+      </w:r>
+    </w:p>
+    <w:p>
+      <w:pPr>
+        <w:pStyle w:val="ListParagraph"/>
+      </w:pPr>
+      <w:r>
+        <w:t>Quản lý phòng ban</w:t>
+      </w:r>
+    </w:p>
+    <w:p>
+      <w:pPr>
+        <w:pStyle w:val="ListParagraph"/>
+      </w:pPr>
+      <w:r>
+        <w:t>Nhân viên</w:t>
+      </w:r>
+    </w:p>
+    <w:p>
+      <w:pPr>
+        <w:pStyle w:val="ListParagraph"/>
+        <w:numPr>
+          <w:ilvl w:val="0"/>
+          <w:numId w:val="9"/>
+        </w:numPr>
+      </w:pPr>
+      <w:r>
+        <w:t>Chức năng từng đối tượng</w:t>
+      </w:r>
+    </w:p>
+    <w:p>
+      <w:pPr>
+        <w:pStyle w:val="ListParagraph"/>
+        <w:numPr>
+          <w:ilvl w:val="1"/>
+          <w:numId w:val="28"/>
+        </w:numPr>
       </w:pPr>
       <w:r>
         <w:t>CEO</w:t>
@@ -42,49 +82,13 @@
     <w:p>
       <w:pPr>
         <w:pStyle w:val="ListParagraph"/>
-      </w:pPr>
-      <w:r>
-        <w:t>Kế toán</w:t>
-      </w:r>
-    </w:p>
-    <w:p>
-      <w:pPr>
-        <w:pStyle w:val="ListParagraph"/>
-      </w:pPr>
-      <w:r>
-        <w:t>Quản lý phòng ban</w:t>
-      </w:r>
-    </w:p>
-    <w:p>
-      <w:pPr>
-        <w:pStyle w:val="ListParagraph"/>
-      </w:pPr>
-      <w:r>
-        <w:t>Nhân viên</w:t>
-      </w:r>
-    </w:p>
-    <w:p>
-      <w:pPr>
-        <w:pStyle w:val="ListParagraph"/>
         <w:numPr>
-          <w:ilvl w:val="0"/>
+          <w:ilvl w:val="2"/>
           <w:numId w:val="9"/>
         </w:numPr>
       </w:pPr>
       <w:r>
-        <w:t>Chức năng từng đối tượng</w:t>
-      </w:r>
-    </w:p>
-    <w:p>
-      <w:pPr>
-        <w:pStyle w:val="ListParagraph"/>
-        <w:numPr>
-          <w:ilvl w:val="1"/>
-          <w:numId w:val="28"/>
-        </w:numPr>
-      </w:pPr>
-      <w:r>
-        <w:t>Quản trị viên</w:t>
+        <w:t>Đăng nhập</w:t>
       </w:r>
     </w:p>
     <w:p>
@@ -96,7 +100,7 @@
         </w:numPr>
       </w:pPr>
       <w:r>
-        <w:t>Đăng nhập</w:t>
+        <w:t>Đăng xuất</w:t>
       </w:r>
     </w:p>
     <w:p>
@@ -108,7 +112,10 @@
         </w:numPr>
       </w:pPr>
       <w:r>
-        <w:t>Đăng xuất</w:t>
+        <w:t xml:space="preserve">Quản lý </w:t>
+      </w:r>
+      <w:r>
+        <w:t>thông tin cá nhân</w:t>
       </w:r>
     </w:p>
     <w:p>
@@ -120,54 +127,10 @@
         </w:numPr>
       </w:pPr>
       <w:r>
+        <w:rPr>
+          <w:lang w:val="en-US"/>
+        </w:rPr>
         <w:t>Thêm tài khoản</w:t>
-      </w:r>
-    </w:p>
-    <w:p>
-      <w:pPr>
-        <w:pStyle w:val="ListParagraph"/>
-      </w:pPr>
-      <w:r>
-        <w:t>CEO</w:t>
-      </w:r>
-    </w:p>
-    <w:p>
-      <w:pPr>
-        <w:pStyle w:val="ListParagraph"/>
-        <w:numPr>
-          <w:ilvl w:val="2"/>
-          <w:numId w:val="9"/>
-        </w:numPr>
-      </w:pPr>
-      <w:r>
-        <w:t>Đăng nhập</w:t>
-      </w:r>
-    </w:p>
-    <w:p>
-      <w:pPr>
-        <w:pStyle w:val="ListParagraph"/>
-        <w:numPr>
-          <w:ilvl w:val="2"/>
-          <w:numId w:val="9"/>
-        </w:numPr>
-      </w:pPr>
-      <w:r>
-        <w:t>Đăng xuất</w:t>
-      </w:r>
-    </w:p>
-    <w:p>
-      <w:pPr>
-        <w:pStyle w:val="ListParagraph"/>
-        <w:numPr>
-          <w:ilvl w:val="2"/>
-          <w:numId w:val="9"/>
-        </w:numPr>
-      </w:pPr>
-      <w:r>
-        <w:t xml:space="preserve">Quản lý </w:t>
-      </w:r>
-      <w:r>
-        <w:t>thông tin cá nhân</w:t>
       </w:r>
     </w:p>
     <w:p>
@@ -348,7 +311,6 @@
         </w:numPr>
       </w:pPr>
       <w:r>
-        <w:lastRenderedPageBreak/>
         <w:t>Đăng nhập</w:t>
       </w:r>
     </w:p>
@@ -397,6 +359,7 @@
         </w:numPr>
       </w:pPr>
       <w:r>
+        <w:lastRenderedPageBreak/>
         <w:t>Quản lý nhân viên</w:t>
       </w:r>
       <w:r>
@@ -585,8 +548,8 @@
         <w:tblLook w:val="04A0" w:firstRow="1" w:lastRow="0" w:firstColumn="1" w:lastColumn="0" w:noHBand="0" w:noVBand="1"/>
       </w:tblPr>
       <w:tblGrid>
-        <w:gridCol w:w="2251"/>
-        <w:gridCol w:w="6734"/>
+        <w:gridCol w:w="2248"/>
+        <w:gridCol w:w="6737"/>
       </w:tblGrid>
       <w:tr>
         <w:tc>
@@ -680,7 +643,21 @@
               <w:pStyle w:val="ListParagraph"/>
             </w:pPr>
             <w:r>
-              <w:t>Không</w:t>
+              <w:rPr>
+                <w:lang w:val="en-US"/>
+              </w:rPr>
+              <w:t>Email</w:t>
+            </w:r>
+          </w:p>
+          <w:p>
+            <w:pPr>
+              <w:pStyle w:val="ListParagraph"/>
+            </w:pPr>
+            <w:r>
+              <w:rPr>
+                <w:lang w:val="en-US"/>
+              </w:rPr>
+              <w:t>Password</w:t>
             </w:r>
           </w:p>
         </w:tc>
@@ -964,7 +941,10 @@
               </w:numPr>
             </w:pPr>
             <w:r>
-              <w:t>Hiển thị trang thông tin về các nhân viên</w:t>
+              <w:rPr>
+                <w:lang w:val="en-US"/>
+              </w:rPr>
+              <w:t>Đăng xuất</w:t>
             </w:r>
           </w:p>
         </w:tc>

</xml_diff>